<commit_message>
chore: learn about the components of client-side service discovery
</commit_message>
<xml_diff>
--- a/service-discovery-and-registration/internal-communication-in-MSs.docx
+++ b/service-discovery-and-registration/internal-communication-in-MSs.docx
@@ -658,7 +658,7 @@
           <w:noProof/>
         </w:rPr>
         <w:drawing>
-          <wp:anchor distT="0" distB="0" distL="114300" distR="114300" simplePos="0" relativeHeight="251659264" behindDoc="0" locked="0" layoutInCell="1" allowOverlap="1" wp14:anchorId="0ADC9F02" wp14:editId="7B3A3A8A">
+          <wp:anchor distT="0" distB="0" distL="114300" distR="114300" simplePos="0" relativeHeight="251656704" behindDoc="0" locked="0" layoutInCell="1" allowOverlap="1" wp14:anchorId="0ADC9F02" wp14:editId="7B3A3A8A">
             <wp:simplePos x="0" y="0"/>
             <wp:positionH relativeFrom="column">
               <wp:posOffset>-1829</wp:posOffset>
@@ -701,8 +701,322 @@
           </wp:anchor>
         </w:drawing>
       </w:r>
+      <w:r>
+        <w:t>Some of the advantages of performing service discovery on the client side:</w:t>
+      </w:r>
+    </w:p>
+    <w:p>
+      <w:pPr>
+        <w:pStyle w:val="ListParagraph"/>
+        <w:numPr>
+          <w:ilvl w:val="0"/>
+          <w:numId w:val="37"/>
+        </w:numPr>
+      </w:pPr>
+      <w:r>
+        <w:t xml:space="preserve">You don’t rely on a single point of failure which is the </w:t>
+      </w:r>
+      <w:r>
+        <w:t>central load balancer</w:t>
+      </w:r>
+    </w:p>
+    <w:p>
+      <w:pPr>
+        <w:pStyle w:val="ListParagraph"/>
+        <w:numPr>
+          <w:ilvl w:val="0"/>
+          <w:numId w:val="37"/>
+        </w:numPr>
+      </w:pPr>
+      <w:r>
+        <w:t>Each service can implement its own load balancing algorithm such as, round-Robin, weighted round-Robin, least connections etc.</w:t>
+      </w:r>
+    </w:p>
+    <w:p>
+      <w:pPr>
+        <w:pStyle w:val="ListParagraph"/>
+        <w:numPr>
+          <w:ilvl w:val="0"/>
+          <w:numId w:val="37"/>
+        </w:numPr>
+      </w:pPr>
+      <w:r>
+        <w:t>I think in the server</w:t>
+      </w:r>
+      <w:r>
+        <w:t>-</w:t>
+      </w:r>
+      <w:r>
+        <w:t>side option, all the services must be in the Kubernetes cluster for example where with the client-side option it’s not an issue. But we will come back to this point after we learn about Kubernetes</w:t>
+      </w:r>
+      <w:r>
+        <w:rPr>
+          <w:color w:val="FF0000"/>
+        </w:rPr>
+        <w:t>(?)</w:t>
+      </w:r>
+    </w:p>
+    <w:p>
+      <w:r>
+        <w:t>On the down side you have to do the load balancing logic in the client side and it adds to the responsibility of the client application developer</w:t>
+      </w:r>
+      <w:r>
+        <w:t>.</w:t>
+      </w:r>
+    </w:p>
+    <w:p>
+      <w:r>
+        <w:t>Client-side load balancing in more details:</w:t>
+      </w:r>
+    </w:p>
+    <w:p>
+      <w:pPr>
+        <w:pStyle w:val="ListParagraph"/>
+        <w:numPr>
+          <w:ilvl w:val="0"/>
+          <w:numId w:val="38"/>
+        </w:numPr>
+      </w:pPr>
+      <w:r>
+        <w:t>Whenever a service wants to use another service, it first checks a local cache of the IP addresses, if it does not find it, it’s going to communicate with the service discovery layer which includes multiple service nodes and fetches the corresponding IP addresses for the target service.</w:t>
+      </w:r>
+      <w:r>
+        <w:t xml:space="preserve"> And then store th</w:t>
+      </w:r>
+      <w:r>
+        <w:t>ese</w:t>
+      </w:r>
+      <w:r>
+        <w:t xml:space="preserve"> new addresses in its local cache to reduce network latency and the load on the service registry</w:t>
+      </w:r>
+    </w:p>
+    <w:p>
+      <w:pPr>
+        <w:pStyle w:val="ListParagraph"/>
+        <w:numPr>
+          <w:ilvl w:val="0"/>
+          <w:numId w:val="38"/>
+        </w:numPr>
+      </w:pPr>
+      <w:r>
+        <w:t>The records in the cache have a time-to-live so the client must communicate with the registry to have a fresh list of addresses.</w:t>
+      </w:r>
+    </w:p>
+    <w:p>
+      <w:pPr>
+        <w:pStyle w:val="ListParagraph"/>
+        <w:numPr>
+          <w:ilvl w:val="0"/>
+          <w:numId w:val="38"/>
+        </w:numPr>
+      </w:pPr>
+      <w:r>
+        <w:t>I read somewhere that this TTL(time-to-live) can vary from 30 seconds up to 5 minutes in environments where instances of the services are more stable.</w:t>
+      </w:r>
+    </w:p>
+    <w:p>
+      <w:pPr>
+        <w:pStyle w:val="ListParagraph"/>
+        <w:numPr>
+          <w:ilvl w:val="0"/>
+          <w:numId w:val="38"/>
+        </w:numPr>
+      </w:pPr>
+      <w:r>
+        <w:lastRenderedPageBreak/>
+        <w:t>If an exception happens during connection to an IP address from the cache, the entire cache is going to be invalidated</w:t>
+      </w:r>
+    </w:p>
+    <w:p>
+      <w:pPr>
+        <w:pStyle w:val="ListParagraph"/>
+        <w:numPr>
+          <w:ilvl w:val="0"/>
+          <w:numId w:val="38"/>
+        </w:numPr>
+      </w:pPr>
+      <w:r>
+        <w:t>There can be an option for the registry to push the changes to clients so the TTLs can be even longer</w:t>
+      </w:r>
+    </w:p>
+    <w:p>
+      <w:pPr>
+        <w:ind w:left="360"/>
+      </w:pPr>
+      <w:r>
+        <w:rPr>
+          <w:noProof/>
+        </w:rPr>
+        <w:drawing>
+          <wp:anchor distT="0" distB="0" distL="114300" distR="114300" simplePos="0" relativeHeight="251658752" behindDoc="0" locked="0" layoutInCell="1" allowOverlap="1" wp14:anchorId="2CE3AC3A" wp14:editId="4392F97B">
+            <wp:simplePos x="0" y="0"/>
+            <wp:positionH relativeFrom="column">
+              <wp:posOffset>-323621</wp:posOffset>
+            </wp:positionH>
+            <wp:positionV relativeFrom="paragraph">
+              <wp:posOffset>496697</wp:posOffset>
+            </wp:positionV>
+            <wp:extent cx="6122035" cy="2779395"/>
+            <wp:effectExtent l="0" t="0" r="0" b="1905"/>
+            <wp:wrapSquare wrapText="bothSides"/>
+            <wp:docPr id="2" name="Picture 2"/>
+            <wp:cNvGraphicFramePr>
+              <a:graphicFrameLocks xmlns:a="http://schemas.openxmlformats.org/drawingml/2006/main" noChangeAspect="1"/>
+            </wp:cNvGraphicFramePr>
+            <a:graphic xmlns:a="http://schemas.openxmlformats.org/drawingml/2006/main">
+              <a:graphicData uri="http://schemas.openxmlformats.org/drawingml/2006/picture">
+                <pic:pic xmlns:pic="http://schemas.openxmlformats.org/drawingml/2006/picture">
+                  <pic:nvPicPr>
+                    <pic:cNvPr id="1" name=""/>
+                    <pic:cNvPicPr/>
+                  </pic:nvPicPr>
+                  <pic:blipFill>
+                    <a:blip r:embed="rId10"/>
+                    <a:stretch>
+                      <a:fillRect/>
+                    </a:stretch>
+                  </pic:blipFill>
+                  <pic:spPr>
+                    <a:xfrm>
+                      <a:off x="0" y="0"/>
+                      <a:ext cx="6122035" cy="2779395"/>
+                    </a:xfrm>
+                    <a:prstGeom prst="rect">
+                      <a:avLst/>
+                    </a:prstGeom>
+                  </pic:spPr>
+                </pic:pic>
+              </a:graphicData>
+            </a:graphic>
+            <wp14:sizeRelH relativeFrom="margin">
+              <wp14:pctWidth>0</wp14:pctWidth>
+            </wp14:sizeRelH>
+            <wp14:sizeRelV relativeFrom="margin">
+              <wp14:pctHeight>0</wp14:pctHeight>
+            </wp14:sizeRelV>
+          </wp:anchor>
+        </w:drawing>
+      </w:r>
+      <w:r>
+        <w:t>In the picture bellow, you can see the process:</w:t>
+      </w:r>
     </w:p>
     <w:p/>
+    <w:p/>
+    <w:p>
+      <w:pPr>
+        <w:pStyle w:val="Heading1"/>
+      </w:pPr>
+      <w:r>
+        <w:t>Spring Cloud Support for Client-Side Service Discovery</w:t>
+      </w:r>
+    </w:p>
+    <w:p>
+      <w:r>
+        <w:t>There are three components in the spring cloud ecosystem that help us implement client-side service discovery and load balancing</w:t>
+      </w:r>
+      <w:r>
+        <w:t>. Take the following list as in intro as we must discuss them in more details:</w:t>
+      </w:r>
+    </w:p>
+    <w:p>
+      <w:pPr>
+        <w:pStyle w:val="ListParagraph"/>
+        <w:numPr>
+          <w:ilvl w:val="0"/>
+          <w:numId w:val="39"/>
+        </w:numPr>
+      </w:pPr>
+      <w:r>
+        <w:rPr>
+          <w:b/>
+          <w:bCs/>
+        </w:rPr>
+        <w:t>Spring Cloud Netflix’s Eureka:</w:t>
+      </w:r>
+      <w:r>
+        <w:t xml:space="preserve"> There is a Eureka server which acts as a service registry and a Eureka Client which helps with registering services into this registry</w:t>
+      </w:r>
+      <w:r>
+        <w:t xml:space="preserve"> and I think it does the discovery and caching process also</w:t>
+      </w:r>
+      <w:r>
+        <w:t>.</w:t>
+      </w:r>
+    </w:p>
+    <w:p>
+      <w:pPr>
+        <w:pStyle w:val="ListParagraph"/>
+      </w:pPr>
+      <w:r>
+        <w:t>There other options like Apache Zookeeper that we don’t care about at the moment.</w:t>
+      </w:r>
+    </w:p>
+    <w:p>
+      <w:pPr>
+        <w:pStyle w:val="ListParagraph"/>
+        <w:numPr>
+          <w:ilvl w:val="0"/>
+          <w:numId w:val="39"/>
+        </w:numPr>
+        <w:rPr>
+          <w:b/>
+          <w:bCs/>
+        </w:rPr>
+      </w:pPr>
+      <w:r>
+        <w:rPr>
+          <w:b/>
+          <w:bCs/>
+        </w:rPr>
+        <w:t xml:space="preserve">Spring Cloud Load Balancer: </w:t>
+      </w:r>
+      <w:r>
+        <w:t>To perform client-side load balancing</w:t>
+      </w:r>
+      <w:r>
+        <w:t>. There is also Netflix’s Ribbon which is in maintenance mode so we’re not going to use it</w:t>
+      </w:r>
+    </w:p>
+    <w:p>
+      <w:pPr>
+        <w:pStyle w:val="ListParagraph"/>
+        <w:numPr>
+          <w:ilvl w:val="0"/>
+          <w:numId w:val="39"/>
+        </w:numPr>
+        <w:rPr>
+          <w:b/>
+          <w:bCs/>
+        </w:rPr>
+      </w:pPr>
+      <w:r>
+        <w:rPr>
+          <w:b/>
+          <w:bCs/>
+        </w:rPr>
+        <w:t xml:space="preserve">Netflix’s Feign Client: </w:t>
+      </w:r>
+      <w:r>
+        <w:t>It helps with se</w:t>
+      </w:r>
+      <w:r>
+        <w:t>nding requests to other services without hard-coding URLs. It does it with the help of service names.</w:t>
+      </w:r>
+    </w:p>
+    <w:p>
+      <w:pPr>
+        <w:pStyle w:val="Heading1"/>
+      </w:pPr>
+      <w:r>
+        <w:t>Setting Up Service Discovery Agent Using Eureka</w:t>
+      </w:r>
+    </w:p>
+    <w:p>
+      <w:pPr>
+        <w:pStyle w:val="ListParagraph"/>
+      </w:pPr>
+    </w:p>
     <w:sectPr>
       <w:pgSz w:w="12240" w:h="15840"/>
       <w:pgMar w:top="1440" w:right="1800" w:bottom="1440" w:left="1800" w:header="720" w:footer="720" w:gutter="0"/>
@@ -1050,6 +1364,119 @@
     </w:lvl>
   </w:abstractNum>
   <w:abstractNum w:abstractNumId="10" w15:restartNumberingAfterBreak="0">
+    <w:nsid w:val="0CCF05BB"/>
+    <w:multiLevelType w:val="hybridMultilevel"/>
+    <w:tmpl w:val="D438E3CC"/>
+    <w:lvl w:ilvl="0" w:tplc="04090001">
+      <w:start w:val="1"/>
+      <w:numFmt w:val="bullet"/>
+      <w:lvlText w:val=""/>
+      <w:lvlJc w:val="left"/>
+      <w:pPr>
+        <w:ind w:left="720" w:hanging="360"/>
+      </w:pPr>
+      <w:rPr>
+        <w:rFonts w:ascii="Symbol" w:hAnsi="Symbol" w:hint="default"/>
+      </w:rPr>
+    </w:lvl>
+    <w:lvl w:ilvl="1" w:tplc="04090003" w:tentative="1">
+      <w:start w:val="1"/>
+      <w:numFmt w:val="bullet"/>
+      <w:lvlText w:val="o"/>
+      <w:lvlJc w:val="left"/>
+      <w:pPr>
+        <w:ind w:left="1440" w:hanging="360"/>
+      </w:pPr>
+      <w:rPr>
+        <w:rFonts w:ascii="Courier New" w:hAnsi="Courier New" w:cs="Courier New" w:hint="default"/>
+      </w:rPr>
+    </w:lvl>
+    <w:lvl w:ilvl="2" w:tplc="04090005" w:tentative="1">
+      <w:start w:val="1"/>
+      <w:numFmt w:val="bullet"/>
+      <w:lvlText w:val=""/>
+      <w:lvlJc w:val="left"/>
+      <w:pPr>
+        <w:ind w:left="2160" w:hanging="360"/>
+      </w:pPr>
+      <w:rPr>
+        <w:rFonts w:ascii="Wingdings" w:hAnsi="Wingdings" w:hint="default"/>
+      </w:rPr>
+    </w:lvl>
+    <w:lvl w:ilvl="3" w:tplc="04090001" w:tentative="1">
+      <w:start w:val="1"/>
+      <w:numFmt w:val="bullet"/>
+      <w:lvlText w:val=""/>
+      <w:lvlJc w:val="left"/>
+      <w:pPr>
+        <w:ind w:left="2880" w:hanging="360"/>
+      </w:pPr>
+      <w:rPr>
+        <w:rFonts w:ascii="Symbol" w:hAnsi="Symbol" w:hint="default"/>
+      </w:rPr>
+    </w:lvl>
+    <w:lvl w:ilvl="4" w:tplc="04090003" w:tentative="1">
+      <w:start w:val="1"/>
+      <w:numFmt w:val="bullet"/>
+      <w:lvlText w:val="o"/>
+      <w:lvlJc w:val="left"/>
+      <w:pPr>
+        <w:ind w:left="3600" w:hanging="360"/>
+      </w:pPr>
+      <w:rPr>
+        <w:rFonts w:ascii="Courier New" w:hAnsi="Courier New" w:cs="Courier New" w:hint="default"/>
+      </w:rPr>
+    </w:lvl>
+    <w:lvl w:ilvl="5" w:tplc="04090005" w:tentative="1">
+      <w:start w:val="1"/>
+      <w:numFmt w:val="bullet"/>
+      <w:lvlText w:val=""/>
+      <w:lvlJc w:val="left"/>
+      <w:pPr>
+        <w:ind w:left="4320" w:hanging="360"/>
+      </w:pPr>
+      <w:rPr>
+        <w:rFonts w:ascii="Wingdings" w:hAnsi="Wingdings" w:hint="default"/>
+      </w:rPr>
+    </w:lvl>
+    <w:lvl w:ilvl="6" w:tplc="04090001" w:tentative="1">
+      <w:start w:val="1"/>
+      <w:numFmt w:val="bullet"/>
+      <w:lvlText w:val=""/>
+      <w:lvlJc w:val="left"/>
+      <w:pPr>
+        <w:ind w:left="5040" w:hanging="360"/>
+      </w:pPr>
+      <w:rPr>
+        <w:rFonts w:ascii="Symbol" w:hAnsi="Symbol" w:hint="default"/>
+      </w:rPr>
+    </w:lvl>
+    <w:lvl w:ilvl="7" w:tplc="04090003" w:tentative="1">
+      <w:start w:val="1"/>
+      <w:numFmt w:val="bullet"/>
+      <w:lvlText w:val="o"/>
+      <w:lvlJc w:val="left"/>
+      <w:pPr>
+        <w:ind w:left="5760" w:hanging="360"/>
+      </w:pPr>
+      <w:rPr>
+        <w:rFonts w:ascii="Courier New" w:hAnsi="Courier New" w:cs="Courier New" w:hint="default"/>
+      </w:rPr>
+    </w:lvl>
+    <w:lvl w:ilvl="8" w:tplc="04090005" w:tentative="1">
+      <w:start w:val="1"/>
+      <w:numFmt w:val="bullet"/>
+      <w:lvlText w:val=""/>
+      <w:lvlJc w:val="left"/>
+      <w:pPr>
+        <w:ind w:left="6480" w:hanging="360"/>
+      </w:pPr>
+      <w:rPr>
+        <w:rFonts w:ascii="Wingdings" w:hAnsi="Wingdings" w:hint="default"/>
+      </w:rPr>
+    </w:lvl>
+  </w:abstractNum>
+  <w:abstractNum w:abstractNumId="11" w15:restartNumberingAfterBreak="0">
     <w:nsid w:val="0EFC000A"/>
     <w:multiLevelType w:val="hybridMultilevel"/>
     <w:tmpl w:val="53DCBAC8"/>
@@ -1135,7 +1562,7 @@
       </w:pPr>
     </w:lvl>
   </w:abstractNum>
-  <w:abstractNum w:abstractNumId="11" w15:restartNumberingAfterBreak="0">
+  <w:abstractNum w:abstractNumId="12" w15:restartNumberingAfterBreak="0">
     <w:nsid w:val="0F513F05"/>
     <w:multiLevelType w:val="hybridMultilevel"/>
     <w:tmpl w:val="C3DC8828"/>
@@ -1248,7 +1675,7 @@
       </w:rPr>
     </w:lvl>
   </w:abstractNum>
-  <w:abstractNum w:abstractNumId="12" w15:restartNumberingAfterBreak="0">
+  <w:abstractNum w:abstractNumId="13" w15:restartNumberingAfterBreak="0">
     <w:nsid w:val="117D165B"/>
     <w:multiLevelType w:val="hybridMultilevel"/>
     <w:tmpl w:val="A358FD36"/>
@@ -1334,7 +1761,7 @@
       </w:pPr>
     </w:lvl>
   </w:abstractNum>
-  <w:abstractNum w:abstractNumId="13" w15:restartNumberingAfterBreak="0">
+  <w:abstractNum w:abstractNumId="14" w15:restartNumberingAfterBreak="0">
     <w:nsid w:val="138345FA"/>
     <w:multiLevelType w:val="hybridMultilevel"/>
     <w:tmpl w:val="562AE47E"/>
@@ -1447,7 +1874,7 @@
       </w:rPr>
     </w:lvl>
   </w:abstractNum>
-  <w:abstractNum w:abstractNumId="14" w15:restartNumberingAfterBreak="0">
+  <w:abstractNum w:abstractNumId="15" w15:restartNumberingAfterBreak="0">
     <w:nsid w:val="14577E0E"/>
     <w:multiLevelType w:val="hybridMultilevel"/>
     <w:tmpl w:val="5776A6A6"/>
@@ -1560,7 +1987,7 @@
       </w:rPr>
     </w:lvl>
   </w:abstractNum>
-  <w:abstractNum w:abstractNumId="15" w15:restartNumberingAfterBreak="0">
+  <w:abstractNum w:abstractNumId="16" w15:restartNumberingAfterBreak="0">
     <w:nsid w:val="15730258"/>
     <w:multiLevelType w:val="hybridMultilevel"/>
     <w:tmpl w:val="5336A1C6"/>
@@ -1673,7 +2100,7 @@
       </w:rPr>
     </w:lvl>
   </w:abstractNum>
-  <w:abstractNum w:abstractNumId="16" w15:restartNumberingAfterBreak="0">
+  <w:abstractNum w:abstractNumId="17" w15:restartNumberingAfterBreak="0">
     <w:nsid w:val="1A9E4CF6"/>
     <w:multiLevelType w:val="hybridMultilevel"/>
     <w:tmpl w:val="91C83C70"/>
@@ -1786,7 +2213,7 @@
       </w:rPr>
     </w:lvl>
   </w:abstractNum>
-  <w:abstractNum w:abstractNumId="17" w15:restartNumberingAfterBreak="0">
+  <w:abstractNum w:abstractNumId="18" w15:restartNumberingAfterBreak="0">
     <w:nsid w:val="1B845F54"/>
     <w:multiLevelType w:val="hybridMultilevel"/>
     <w:tmpl w:val="E68AEA86"/>
@@ -1899,7 +2326,7 @@
       </w:rPr>
     </w:lvl>
   </w:abstractNum>
-  <w:abstractNum w:abstractNumId="18" w15:restartNumberingAfterBreak="0">
+  <w:abstractNum w:abstractNumId="19" w15:restartNumberingAfterBreak="0">
     <w:nsid w:val="1C326AA9"/>
     <w:multiLevelType w:val="hybridMultilevel"/>
     <w:tmpl w:val="8A0EC798"/>
@@ -2012,7 +2439,7 @@
       </w:rPr>
     </w:lvl>
   </w:abstractNum>
-  <w:abstractNum w:abstractNumId="19" w15:restartNumberingAfterBreak="0">
+  <w:abstractNum w:abstractNumId="20" w15:restartNumberingAfterBreak="0">
     <w:nsid w:val="21515E7B"/>
     <w:multiLevelType w:val="hybridMultilevel"/>
     <w:tmpl w:val="805E0038"/>
@@ -2126,7 +2553,7 @@
       </w:rPr>
     </w:lvl>
   </w:abstractNum>
-  <w:abstractNum w:abstractNumId="20" w15:restartNumberingAfterBreak="0">
+  <w:abstractNum w:abstractNumId="21" w15:restartNumberingAfterBreak="0">
     <w:nsid w:val="25A55287"/>
     <w:multiLevelType w:val="hybridMultilevel"/>
     <w:tmpl w:val="77CAE7D0"/>
@@ -2239,7 +2666,7 @@
       </w:rPr>
     </w:lvl>
   </w:abstractNum>
-  <w:abstractNum w:abstractNumId="21" w15:restartNumberingAfterBreak="0">
+  <w:abstractNum w:abstractNumId="22" w15:restartNumberingAfterBreak="0">
     <w:nsid w:val="268A3225"/>
     <w:multiLevelType w:val="hybridMultilevel"/>
     <w:tmpl w:val="F3409F28"/>
@@ -2352,7 +2779,7 @@
       </w:rPr>
     </w:lvl>
   </w:abstractNum>
-  <w:abstractNum w:abstractNumId="22" w15:restartNumberingAfterBreak="0">
+  <w:abstractNum w:abstractNumId="23" w15:restartNumberingAfterBreak="0">
     <w:nsid w:val="2CD47A1B"/>
     <w:multiLevelType w:val="multilevel"/>
     <w:tmpl w:val="AA866742"/>
@@ -2468,7 +2895,7 @@
       </w:rPr>
     </w:lvl>
   </w:abstractNum>
-  <w:abstractNum w:abstractNumId="23" w15:restartNumberingAfterBreak="0">
+  <w:abstractNum w:abstractNumId="24" w15:restartNumberingAfterBreak="0">
     <w:nsid w:val="2E0D56C3"/>
     <w:multiLevelType w:val="multilevel"/>
     <w:tmpl w:val="8E0CF160"/>
@@ -2581,7 +3008,7 @@
       </w:pPr>
     </w:lvl>
   </w:abstractNum>
-  <w:abstractNum w:abstractNumId="24" w15:restartNumberingAfterBreak="0">
+  <w:abstractNum w:abstractNumId="25" w15:restartNumberingAfterBreak="0">
     <w:nsid w:val="37711FA7"/>
     <w:multiLevelType w:val="hybridMultilevel"/>
     <w:tmpl w:val="22FEDA86"/>
@@ -2667,7 +3094,7 @@
       </w:pPr>
     </w:lvl>
   </w:abstractNum>
-  <w:abstractNum w:abstractNumId="25" w15:restartNumberingAfterBreak="0">
+  <w:abstractNum w:abstractNumId="26" w15:restartNumberingAfterBreak="0">
     <w:nsid w:val="3B4E58F9"/>
     <w:multiLevelType w:val="hybridMultilevel"/>
     <w:tmpl w:val="A8F8C774"/>
@@ -2780,7 +3207,7 @@
       </w:rPr>
     </w:lvl>
   </w:abstractNum>
-  <w:abstractNum w:abstractNumId="26" w15:restartNumberingAfterBreak="0">
+  <w:abstractNum w:abstractNumId="27" w15:restartNumberingAfterBreak="0">
     <w:nsid w:val="40A652AC"/>
     <w:multiLevelType w:val="hybridMultilevel"/>
     <w:tmpl w:val="B108EF64"/>
@@ -2893,7 +3320,7 @@
       </w:rPr>
     </w:lvl>
   </w:abstractNum>
-  <w:abstractNum w:abstractNumId="27" w15:restartNumberingAfterBreak="0">
+  <w:abstractNum w:abstractNumId="28" w15:restartNumberingAfterBreak="0">
     <w:nsid w:val="45934EC6"/>
     <w:multiLevelType w:val="hybridMultilevel"/>
     <w:tmpl w:val="855CA17C"/>
@@ -3006,7 +3433,7 @@
       </w:rPr>
     </w:lvl>
   </w:abstractNum>
-  <w:abstractNum w:abstractNumId="28" w15:restartNumberingAfterBreak="0">
+  <w:abstractNum w:abstractNumId="29" w15:restartNumberingAfterBreak="0">
     <w:nsid w:val="470B27A6"/>
     <w:multiLevelType w:val="hybridMultilevel"/>
     <w:tmpl w:val="4134FE34"/>
@@ -3119,7 +3546,7 @@
       </w:rPr>
     </w:lvl>
   </w:abstractNum>
-  <w:abstractNum w:abstractNumId="29" w15:restartNumberingAfterBreak="0">
+  <w:abstractNum w:abstractNumId="30" w15:restartNumberingAfterBreak="0">
     <w:nsid w:val="4A100835"/>
     <w:multiLevelType w:val="hybridMultilevel"/>
     <w:tmpl w:val="2D381DF6"/>
@@ -3232,7 +3659,7 @@
       </w:rPr>
     </w:lvl>
   </w:abstractNum>
-  <w:abstractNum w:abstractNumId="30" w15:restartNumberingAfterBreak="0">
+  <w:abstractNum w:abstractNumId="31" w15:restartNumberingAfterBreak="0">
     <w:nsid w:val="50D534E8"/>
     <w:multiLevelType w:val="hybridMultilevel"/>
     <w:tmpl w:val="60307286"/>
@@ -3345,7 +3772,7 @@
       </w:rPr>
     </w:lvl>
   </w:abstractNum>
-  <w:abstractNum w:abstractNumId="31" w15:restartNumberingAfterBreak="0">
+  <w:abstractNum w:abstractNumId="32" w15:restartNumberingAfterBreak="0">
     <w:nsid w:val="53720144"/>
     <w:multiLevelType w:val="multilevel"/>
     <w:tmpl w:val="54000B1A"/>
@@ -3458,7 +3885,120 @@
       </w:pPr>
     </w:lvl>
   </w:abstractNum>
-  <w:abstractNum w:abstractNumId="32" w15:restartNumberingAfterBreak="0">
+  <w:abstractNum w:abstractNumId="33" w15:restartNumberingAfterBreak="0">
+    <w:nsid w:val="61716F69"/>
+    <w:multiLevelType w:val="hybridMultilevel"/>
+    <w:tmpl w:val="BEAA0686"/>
+    <w:lvl w:ilvl="0" w:tplc="04090001">
+      <w:start w:val="1"/>
+      <w:numFmt w:val="bullet"/>
+      <w:lvlText w:val=""/>
+      <w:lvlJc w:val="left"/>
+      <w:pPr>
+        <w:ind w:left="720" w:hanging="360"/>
+      </w:pPr>
+      <w:rPr>
+        <w:rFonts w:ascii="Symbol" w:hAnsi="Symbol" w:hint="default"/>
+      </w:rPr>
+    </w:lvl>
+    <w:lvl w:ilvl="1" w:tplc="04090003" w:tentative="1">
+      <w:start w:val="1"/>
+      <w:numFmt w:val="bullet"/>
+      <w:lvlText w:val="o"/>
+      <w:lvlJc w:val="left"/>
+      <w:pPr>
+        <w:ind w:left="1440" w:hanging="360"/>
+      </w:pPr>
+      <w:rPr>
+        <w:rFonts w:ascii="Courier New" w:hAnsi="Courier New" w:cs="Courier New" w:hint="default"/>
+      </w:rPr>
+    </w:lvl>
+    <w:lvl w:ilvl="2" w:tplc="04090005" w:tentative="1">
+      <w:start w:val="1"/>
+      <w:numFmt w:val="bullet"/>
+      <w:lvlText w:val=""/>
+      <w:lvlJc w:val="left"/>
+      <w:pPr>
+        <w:ind w:left="2160" w:hanging="360"/>
+      </w:pPr>
+      <w:rPr>
+        <w:rFonts w:ascii="Wingdings" w:hAnsi="Wingdings" w:hint="default"/>
+      </w:rPr>
+    </w:lvl>
+    <w:lvl w:ilvl="3" w:tplc="04090001" w:tentative="1">
+      <w:start w:val="1"/>
+      <w:numFmt w:val="bullet"/>
+      <w:lvlText w:val=""/>
+      <w:lvlJc w:val="left"/>
+      <w:pPr>
+        <w:ind w:left="2880" w:hanging="360"/>
+      </w:pPr>
+      <w:rPr>
+        <w:rFonts w:ascii="Symbol" w:hAnsi="Symbol" w:hint="default"/>
+      </w:rPr>
+    </w:lvl>
+    <w:lvl w:ilvl="4" w:tplc="04090003" w:tentative="1">
+      <w:start w:val="1"/>
+      <w:numFmt w:val="bullet"/>
+      <w:lvlText w:val="o"/>
+      <w:lvlJc w:val="left"/>
+      <w:pPr>
+        <w:ind w:left="3600" w:hanging="360"/>
+      </w:pPr>
+      <w:rPr>
+        <w:rFonts w:ascii="Courier New" w:hAnsi="Courier New" w:cs="Courier New" w:hint="default"/>
+      </w:rPr>
+    </w:lvl>
+    <w:lvl w:ilvl="5" w:tplc="04090005" w:tentative="1">
+      <w:start w:val="1"/>
+      <w:numFmt w:val="bullet"/>
+      <w:lvlText w:val=""/>
+      <w:lvlJc w:val="left"/>
+      <w:pPr>
+        <w:ind w:left="4320" w:hanging="360"/>
+      </w:pPr>
+      <w:rPr>
+        <w:rFonts w:ascii="Wingdings" w:hAnsi="Wingdings" w:hint="default"/>
+      </w:rPr>
+    </w:lvl>
+    <w:lvl w:ilvl="6" w:tplc="04090001" w:tentative="1">
+      <w:start w:val="1"/>
+      <w:numFmt w:val="bullet"/>
+      <w:lvlText w:val=""/>
+      <w:lvlJc w:val="left"/>
+      <w:pPr>
+        <w:ind w:left="5040" w:hanging="360"/>
+      </w:pPr>
+      <w:rPr>
+        <w:rFonts w:ascii="Symbol" w:hAnsi="Symbol" w:hint="default"/>
+      </w:rPr>
+    </w:lvl>
+    <w:lvl w:ilvl="7" w:tplc="04090003" w:tentative="1">
+      <w:start w:val="1"/>
+      <w:numFmt w:val="bullet"/>
+      <w:lvlText w:val="o"/>
+      <w:lvlJc w:val="left"/>
+      <w:pPr>
+        <w:ind w:left="5760" w:hanging="360"/>
+      </w:pPr>
+      <w:rPr>
+        <w:rFonts w:ascii="Courier New" w:hAnsi="Courier New" w:cs="Courier New" w:hint="default"/>
+      </w:rPr>
+    </w:lvl>
+    <w:lvl w:ilvl="8" w:tplc="04090005" w:tentative="1">
+      <w:start w:val="1"/>
+      <w:numFmt w:val="bullet"/>
+      <w:lvlText w:val=""/>
+      <w:lvlJc w:val="left"/>
+      <w:pPr>
+        <w:ind w:left="6480" w:hanging="360"/>
+      </w:pPr>
+      <w:rPr>
+        <w:rFonts w:ascii="Wingdings" w:hAnsi="Wingdings" w:hint="default"/>
+      </w:rPr>
+    </w:lvl>
+  </w:abstractNum>
+  <w:abstractNum w:abstractNumId="34" w15:restartNumberingAfterBreak="0">
     <w:nsid w:val="6D7274E9"/>
     <w:multiLevelType w:val="hybridMultilevel"/>
     <w:tmpl w:val="9C060844"/>
@@ -3571,7 +4111,7 @@
       </w:rPr>
     </w:lvl>
   </w:abstractNum>
-  <w:abstractNum w:abstractNumId="33" w15:restartNumberingAfterBreak="0">
+  <w:abstractNum w:abstractNumId="35" w15:restartNumberingAfterBreak="0">
     <w:nsid w:val="73554DEE"/>
     <w:multiLevelType w:val="hybridMultilevel"/>
     <w:tmpl w:val="E3B6833E"/>
@@ -3684,7 +4224,7 @@
       </w:rPr>
     </w:lvl>
   </w:abstractNum>
-  <w:abstractNum w:abstractNumId="34" w15:restartNumberingAfterBreak="0">
+  <w:abstractNum w:abstractNumId="36" w15:restartNumberingAfterBreak="0">
     <w:nsid w:val="73BC4502"/>
     <w:multiLevelType w:val="hybridMultilevel"/>
     <w:tmpl w:val="329E6890"/>
@@ -3797,10 +4337,123 @@
       </w:rPr>
     </w:lvl>
   </w:abstractNum>
-  <w:abstractNum w:abstractNumId="35" w15:restartNumberingAfterBreak="0">
+  <w:abstractNum w:abstractNumId="37" w15:restartNumberingAfterBreak="0">
     <w:nsid w:val="78CB4BDE"/>
     <w:multiLevelType w:val="hybridMultilevel"/>
     <w:tmpl w:val="A5401418"/>
+    <w:lvl w:ilvl="0" w:tplc="04090001">
+      <w:start w:val="1"/>
+      <w:numFmt w:val="bullet"/>
+      <w:lvlText w:val=""/>
+      <w:lvlJc w:val="left"/>
+      <w:pPr>
+        <w:ind w:left="720" w:hanging="360"/>
+      </w:pPr>
+      <w:rPr>
+        <w:rFonts w:ascii="Symbol" w:hAnsi="Symbol" w:hint="default"/>
+      </w:rPr>
+    </w:lvl>
+    <w:lvl w:ilvl="1" w:tplc="04090003" w:tentative="1">
+      <w:start w:val="1"/>
+      <w:numFmt w:val="bullet"/>
+      <w:lvlText w:val="o"/>
+      <w:lvlJc w:val="left"/>
+      <w:pPr>
+        <w:ind w:left="1440" w:hanging="360"/>
+      </w:pPr>
+      <w:rPr>
+        <w:rFonts w:ascii="Courier New" w:hAnsi="Courier New" w:cs="Courier New" w:hint="default"/>
+      </w:rPr>
+    </w:lvl>
+    <w:lvl w:ilvl="2" w:tplc="04090005" w:tentative="1">
+      <w:start w:val="1"/>
+      <w:numFmt w:val="bullet"/>
+      <w:lvlText w:val=""/>
+      <w:lvlJc w:val="left"/>
+      <w:pPr>
+        <w:ind w:left="2160" w:hanging="360"/>
+      </w:pPr>
+      <w:rPr>
+        <w:rFonts w:ascii="Wingdings" w:hAnsi="Wingdings" w:hint="default"/>
+      </w:rPr>
+    </w:lvl>
+    <w:lvl w:ilvl="3" w:tplc="04090001" w:tentative="1">
+      <w:start w:val="1"/>
+      <w:numFmt w:val="bullet"/>
+      <w:lvlText w:val=""/>
+      <w:lvlJc w:val="left"/>
+      <w:pPr>
+        <w:ind w:left="2880" w:hanging="360"/>
+      </w:pPr>
+      <w:rPr>
+        <w:rFonts w:ascii="Symbol" w:hAnsi="Symbol" w:hint="default"/>
+      </w:rPr>
+    </w:lvl>
+    <w:lvl w:ilvl="4" w:tplc="04090003" w:tentative="1">
+      <w:start w:val="1"/>
+      <w:numFmt w:val="bullet"/>
+      <w:lvlText w:val="o"/>
+      <w:lvlJc w:val="left"/>
+      <w:pPr>
+        <w:ind w:left="3600" w:hanging="360"/>
+      </w:pPr>
+      <w:rPr>
+        <w:rFonts w:ascii="Courier New" w:hAnsi="Courier New" w:cs="Courier New" w:hint="default"/>
+      </w:rPr>
+    </w:lvl>
+    <w:lvl w:ilvl="5" w:tplc="04090005" w:tentative="1">
+      <w:start w:val="1"/>
+      <w:numFmt w:val="bullet"/>
+      <w:lvlText w:val=""/>
+      <w:lvlJc w:val="left"/>
+      <w:pPr>
+        <w:ind w:left="4320" w:hanging="360"/>
+      </w:pPr>
+      <w:rPr>
+        <w:rFonts w:ascii="Wingdings" w:hAnsi="Wingdings" w:hint="default"/>
+      </w:rPr>
+    </w:lvl>
+    <w:lvl w:ilvl="6" w:tplc="04090001" w:tentative="1">
+      <w:start w:val="1"/>
+      <w:numFmt w:val="bullet"/>
+      <w:lvlText w:val=""/>
+      <w:lvlJc w:val="left"/>
+      <w:pPr>
+        <w:ind w:left="5040" w:hanging="360"/>
+      </w:pPr>
+      <w:rPr>
+        <w:rFonts w:ascii="Symbol" w:hAnsi="Symbol" w:hint="default"/>
+      </w:rPr>
+    </w:lvl>
+    <w:lvl w:ilvl="7" w:tplc="04090003" w:tentative="1">
+      <w:start w:val="1"/>
+      <w:numFmt w:val="bullet"/>
+      <w:lvlText w:val="o"/>
+      <w:lvlJc w:val="left"/>
+      <w:pPr>
+        <w:ind w:left="5760" w:hanging="360"/>
+      </w:pPr>
+      <w:rPr>
+        <w:rFonts w:ascii="Courier New" w:hAnsi="Courier New" w:cs="Courier New" w:hint="default"/>
+      </w:rPr>
+    </w:lvl>
+    <w:lvl w:ilvl="8" w:tplc="04090005" w:tentative="1">
+      <w:start w:val="1"/>
+      <w:numFmt w:val="bullet"/>
+      <w:lvlText w:val=""/>
+      <w:lvlJc w:val="left"/>
+      <w:pPr>
+        <w:ind w:left="6480" w:hanging="360"/>
+      </w:pPr>
+      <w:rPr>
+        <w:rFonts w:ascii="Wingdings" w:hAnsi="Wingdings" w:hint="default"/>
+      </w:rPr>
+    </w:lvl>
+  </w:abstractNum>
+  <w:abstractNum w:abstractNumId="38" w15:restartNumberingAfterBreak="0">
+    <w:nsid w:val="7F2500BA"/>
+    <w:multiLevelType w:val="hybridMultilevel"/>
+    <w:tmpl w:val="08121CA0"/>
     <w:lvl w:ilvl="0" w:tplc="04090001">
       <w:start w:val="1"/>
       <w:numFmt w:val="bullet"/>
@@ -3938,85 +4591,94 @@
     <w:abstractNumId w:val="0"/>
   </w:num>
   <w:num w:numId="10">
-    <w:abstractNumId w:val="22"/>
+    <w:abstractNumId w:val="23"/>
   </w:num>
   <w:num w:numId="11">
-    <w:abstractNumId w:val="28"/>
+    <w:abstractNumId w:val="29"/>
   </w:num>
   <w:num w:numId="12">
-    <w:abstractNumId w:val="24"/>
+    <w:abstractNumId w:val="25"/>
   </w:num>
   <w:num w:numId="13">
-    <w:abstractNumId w:val="12"/>
+    <w:abstractNumId w:val="13"/>
   </w:num>
   <w:num w:numId="14">
-    <w:abstractNumId w:val="10"/>
+    <w:abstractNumId w:val="11"/>
   </w:num>
   <w:num w:numId="15">
-    <w:abstractNumId w:val="29"/>
+    <w:abstractNumId w:val="30"/>
   </w:num>
   <w:num w:numId="16">
     <w:abstractNumId w:val="9"/>
   </w:num>
   <w:num w:numId="17">
+    <w:abstractNumId w:val="20"/>
+  </w:num>
+  <w:num w:numId="18">
+    <w:abstractNumId w:val="35"/>
+  </w:num>
+  <w:num w:numId="19">
+    <w:abstractNumId w:val="36"/>
+  </w:num>
+  <w:num w:numId="20">
+    <w:abstractNumId w:val="37"/>
+  </w:num>
+  <w:num w:numId="21">
+    <w:abstractNumId w:val="12"/>
+  </w:num>
+  <w:num w:numId="22">
+    <w:abstractNumId w:val="18"/>
+  </w:num>
+  <w:num w:numId="23">
+    <w:abstractNumId w:val="17"/>
+  </w:num>
+  <w:num w:numId="24">
+    <w:abstractNumId w:val="31"/>
+  </w:num>
+  <w:num w:numId="25">
+    <w:abstractNumId w:val="16"/>
+  </w:num>
+  <w:num w:numId="26">
+    <w:abstractNumId w:val="15"/>
+  </w:num>
+  <w:num w:numId="27">
+    <w:abstractNumId w:val="22"/>
+  </w:num>
+  <w:num w:numId="28">
+    <w:abstractNumId w:val="26"/>
+  </w:num>
+  <w:num w:numId="29">
     <w:abstractNumId w:val="19"/>
   </w:num>
-  <w:num w:numId="18">
+  <w:num w:numId="30">
+    <w:abstractNumId w:val="28"/>
+  </w:num>
+  <w:num w:numId="31">
+    <w:abstractNumId w:val="24"/>
+  </w:num>
+  <w:num w:numId="32">
+    <w:abstractNumId w:val="32"/>
+  </w:num>
+  <w:num w:numId="33">
+    <w:abstractNumId w:val="34"/>
+  </w:num>
+  <w:num w:numId="34">
+    <w:abstractNumId w:val="27"/>
+  </w:num>
+  <w:num w:numId="35">
+    <w:abstractNumId w:val="14"/>
+  </w:num>
+  <w:num w:numId="36">
+    <w:abstractNumId w:val="21"/>
+  </w:num>
+  <w:num w:numId="37">
+    <w:abstractNumId w:val="38"/>
+  </w:num>
+  <w:num w:numId="38">
     <w:abstractNumId w:val="33"/>
   </w:num>
-  <w:num w:numId="19">
-    <w:abstractNumId w:val="34"/>
-  </w:num>
-  <w:num w:numId="20">
-    <w:abstractNumId w:val="35"/>
-  </w:num>
-  <w:num w:numId="21">
-    <w:abstractNumId w:val="11"/>
-  </w:num>
-  <w:num w:numId="22">
-    <w:abstractNumId w:val="17"/>
-  </w:num>
-  <w:num w:numId="23">
-    <w:abstractNumId w:val="16"/>
-  </w:num>
-  <w:num w:numId="24">
-    <w:abstractNumId w:val="30"/>
-  </w:num>
-  <w:num w:numId="25">
-    <w:abstractNumId w:val="15"/>
-  </w:num>
-  <w:num w:numId="26">
-    <w:abstractNumId w:val="14"/>
-  </w:num>
-  <w:num w:numId="27">
-    <w:abstractNumId w:val="21"/>
-  </w:num>
-  <w:num w:numId="28">
-    <w:abstractNumId w:val="25"/>
-  </w:num>
-  <w:num w:numId="29">
-    <w:abstractNumId w:val="18"/>
-  </w:num>
-  <w:num w:numId="30">
-    <w:abstractNumId w:val="27"/>
-  </w:num>
-  <w:num w:numId="31">
-    <w:abstractNumId w:val="23"/>
-  </w:num>
-  <w:num w:numId="32">
-    <w:abstractNumId w:val="31"/>
-  </w:num>
-  <w:num w:numId="33">
-    <w:abstractNumId w:val="32"/>
-  </w:num>
-  <w:num w:numId="34">
-    <w:abstractNumId w:val="26"/>
-  </w:num>
-  <w:num w:numId="35">
-    <w:abstractNumId w:val="13"/>
-  </w:num>
-  <w:num w:numId="36">
-    <w:abstractNumId w:val="20"/>
+  <w:num w:numId="39">
+    <w:abstractNumId w:val="10"/>
   </w:num>
 </w:numbering>
 </file>

</xml_diff>